<commit_message>
Refactor: Corrected typos on the dossierConceptionBdd.docx
</commit_message>
<xml_diff>
--- a/Project Management/Dossier Conception BDD/dossierConceptionBdd.docx
+++ b/Project Management/Dossier Conception BDD/dossierConceptionBdd.docx
@@ -369,7 +369,15 @@
             <w:rPr>
               <w:lang w:val="en-US"/>
             </w:rPr>
-            <w:t>Table of Contents</w:t>
+            <w:t>Table of Con</w:t>
+          </w:r>
+          <w:bookmarkStart w:id="0" w:name="_GoBack"/>
+          <w:bookmarkEnd w:id="0"/>
+          <w:r>
+            <w:rPr>
+              <w:lang w:val="en-US"/>
+            </w:rPr>
+            <w:t>tents</w:t>
           </w:r>
         </w:p>
         <w:p>
@@ -412,110 +420,63 @@
             </w:rPr>
             <w:fldChar w:fldCharType="separate"/>
           </w:r>
-          <w:bookmarkStart w:id="0" w:name="_GoBack"/>
-          <w:bookmarkEnd w:id="0"/>
-          <w:r>
-            <w:rPr>
-              <w:rStyle w:val="Lienhypertexte"/>
-              <w:noProof/>
-            </w:rPr>
-            <w:fldChar w:fldCharType="begin"/>
-          </w:r>
-          <w:r>
-            <w:rPr>
-              <w:rStyle w:val="Lienhypertexte"/>
-              <w:noProof/>
-            </w:rPr>
-            <w:instrText xml:space="preserve"> </w:instrText>
-          </w:r>
-          <w:r>
-            <w:rPr>
-              <w:noProof/>
-            </w:rPr>
-            <w:instrText>HYPERLINK \l "_Toc518595221"</w:instrText>
-          </w:r>
-          <w:r>
-            <w:rPr>
-              <w:rStyle w:val="Lienhypertexte"/>
-              <w:noProof/>
-            </w:rPr>
-            <w:instrText xml:space="preserve"> </w:instrText>
-          </w:r>
-          <w:r>
-            <w:rPr>
-              <w:rStyle w:val="Lienhypertexte"/>
-              <w:noProof/>
-            </w:rPr>
-          </w:r>
-          <w:r>
-            <w:rPr>
-              <w:rStyle w:val="Lienhypertexte"/>
-              <w:noProof/>
-            </w:rPr>
-            <w:fldChar w:fldCharType="separate"/>
-          </w:r>
-          <w:r>
-            <w:rPr>
-              <w:rStyle w:val="Lienhypertexte"/>
-              <w:noProof/>
-            </w:rPr>
-            <w:t>Oracle database</w:t>
-          </w:r>
-          <w:r>
-            <w:rPr>
-              <w:noProof/>
-              <w:webHidden/>
-            </w:rPr>
-            <w:tab/>
-          </w:r>
-          <w:r>
-            <w:rPr>
-              <w:noProof/>
-              <w:webHidden/>
-            </w:rPr>
-            <w:fldChar w:fldCharType="begin"/>
-          </w:r>
-          <w:r>
-            <w:rPr>
-              <w:noProof/>
-              <w:webHidden/>
-            </w:rPr>
-            <w:instrText xml:space="preserve"> PAGEREF _Toc518595221 \h </w:instrText>
-          </w:r>
-          <w:r>
-            <w:rPr>
-              <w:noProof/>
-              <w:webHidden/>
-            </w:rPr>
-          </w:r>
-          <w:r>
-            <w:rPr>
-              <w:noProof/>
-              <w:webHidden/>
-            </w:rPr>
-            <w:fldChar w:fldCharType="separate"/>
-          </w:r>
-          <w:r>
-            <w:rPr>
-              <w:noProof/>
-              <w:webHidden/>
-            </w:rPr>
-            <w:t>2</w:t>
-          </w:r>
-          <w:r>
-            <w:rPr>
-              <w:noProof/>
-              <w:webHidden/>
-            </w:rPr>
-            <w:fldChar w:fldCharType="end"/>
-          </w:r>
-          <w:r>
-            <w:rPr>
-              <w:rStyle w:val="Lienhypertexte"/>
-              <w:noProof/>
-            </w:rPr>
-            <w:fldChar w:fldCharType="end"/>
-          </w:r>
+          <w:hyperlink w:anchor="_Toc518595221" w:history="1">
+            <w:r>
+              <w:rPr>
+                <w:rStyle w:val="Lienhypertexte"/>
+                <w:noProof/>
+              </w:rPr>
+              <w:t>Oracle database</w:t>
+            </w:r>
+            <w:r>
+              <w:rPr>
+                <w:noProof/>
+                <w:webHidden/>
+              </w:rPr>
+              <w:tab/>
+            </w:r>
+            <w:r>
+              <w:rPr>
+                <w:noProof/>
+                <w:webHidden/>
+              </w:rPr>
+              <w:fldChar w:fldCharType="begin"/>
+            </w:r>
+            <w:r>
+              <w:rPr>
+                <w:noProof/>
+                <w:webHidden/>
+              </w:rPr>
+              <w:instrText xml:space="preserve"> PAGEREF _Toc518595221 \h </w:instrText>
+            </w:r>
+            <w:r>
+              <w:rPr>
+                <w:noProof/>
+                <w:webHidden/>
+              </w:rPr>
+            </w:r>
+            <w:r>
+              <w:rPr>
+                <w:noProof/>
+                <w:webHidden/>
+              </w:rPr>
+              <w:fldChar w:fldCharType="separate"/>
+            </w:r>
+            <w:r>
+              <w:rPr>
+                <w:noProof/>
+                <w:webHidden/>
+              </w:rPr>
+              <w:t>2</w:t>
+            </w:r>
+            <w:r>
+              <w:rPr>
+                <w:noProof/>
+                <w:webHidden/>
+              </w:rPr>
+              <w:fldChar w:fldCharType="end"/>
+            </w:r>
+          </w:hyperlink>
         </w:p>
         <w:p>
           <w:pPr>
@@ -865,7 +826,7 @@
                 <w:noProof/>
                 <w:webHidden/>
               </w:rPr>
-              <w:t>3</w:t>
+              <w:t>4</w:t>
             </w:r>
             <w:r>
               <w:rPr>
@@ -1645,29 +1606,80 @@
           <w:sz w:val="24"/>
           <w:lang w:val="en-US"/>
         </w:rPr>
-        <w:t>During this week, we need to replicate the operation of a candy factory. Thereby, we had to conceive</w:t>
-      </w:r>
-      <w:r>
-        <w:rPr>
-          <w:sz w:val="24"/>
-          <w:lang w:val="en-US"/>
-        </w:rPr>
-        <w:t xml:space="preserve">, develop and deploy an Oracle DB and a Data Generator. </w:t>
-      </w:r>
-    </w:p>
-    <w:p>
-      <w:pPr>
-        <w:rPr>
-          <w:sz w:val="24"/>
-          <w:lang w:val="en-US"/>
-        </w:rPr>
-      </w:pPr>
-      <w:r>
-        <w:rPr>
-          <w:sz w:val="24"/>
-          <w:lang w:val="en-US"/>
-        </w:rPr>
-        <w:t xml:space="preserve">We can split our work in two main parts: </w:t>
+        <w:t xml:space="preserve">During this week, we </w:t>
+      </w:r>
+      <w:proofErr w:type="gramStart"/>
+      <w:r>
+        <w:rPr>
+          <w:sz w:val="24"/>
+          <w:lang w:val="en-US"/>
+        </w:rPr>
+        <w:t xml:space="preserve">have </w:t>
+      </w:r>
+      <w:r>
+        <w:rPr>
+          <w:sz w:val="24"/>
+          <w:lang w:val="en-US"/>
+        </w:rPr>
+        <w:t>to</w:t>
+      </w:r>
+      <w:proofErr w:type="gramEnd"/>
+      <w:r>
+        <w:rPr>
+          <w:sz w:val="24"/>
+          <w:lang w:val="en-US"/>
+        </w:rPr>
+        <w:t xml:space="preserve"> replicate the operation of a candy factory. Thereby, we had to conceive</w:t>
+      </w:r>
+      <w:r>
+        <w:rPr>
+          <w:sz w:val="24"/>
+          <w:lang w:val="en-US"/>
+        </w:rPr>
+        <w:t>, develop and deploy an Oracle DB</w:t>
+      </w:r>
+      <w:r>
+        <w:rPr>
+          <w:sz w:val="24"/>
+          <w:lang w:val="en-US"/>
+        </w:rPr>
+        <w:t>, a MongoDB + an ETL,</w:t>
+      </w:r>
+      <w:r>
+        <w:rPr>
+          <w:sz w:val="24"/>
+          <w:lang w:val="en-US"/>
+        </w:rPr>
+        <w:t xml:space="preserve"> and a Data Generator. </w:t>
+      </w:r>
+    </w:p>
+    <w:p>
+      <w:pPr>
+        <w:rPr>
+          <w:sz w:val="24"/>
+          <w:lang w:val="en-US"/>
+        </w:rPr>
+      </w:pPr>
+      <w:r>
+        <w:rPr>
+          <w:sz w:val="24"/>
+          <w:lang w:val="en-US"/>
+        </w:rPr>
+        <w:t>We split our work in two main parts</w:t>
+      </w:r>
+      <w:r>
+        <w:rPr>
+          <w:sz w:val="24"/>
+          <w:lang w:val="en-US"/>
+        </w:rPr>
+        <w:t>, and two small ones</w:t>
+      </w:r>
+      <w:r>
+        <w:rPr>
+          <w:sz w:val="24"/>
+          <w:lang w:val="en-US"/>
+        </w:rPr>
+        <w:t xml:space="preserve">: </w:t>
       </w:r>
     </w:p>
     <w:p>
@@ -1712,17 +1724,88 @@
     </w:p>
     <w:p>
       <w:pPr>
-        <w:rPr>
-          <w:sz w:val="24"/>
-          <w:lang w:val="en-US"/>
-        </w:rPr>
-      </w:pPr>
-      <w:r>
-        <w:rPr>
-          <w:sz w:val="24"/>
-          <w:lang w:val="en-US"/>
-        </w:rPr>
-        <w:t>The Oracle DB concerns the internal operation of the factory, and the Data Generator simulates the external flows of the company like orders.</w:t>
+        <w:ind w:left="1440"/>
+        <w:rPr>
+          <w:sz w:val="24"/>
+          <w:lang w:val="en-US"/>
+        </w:rPr>
+      </w:pPr>
+      <w:r>
+        <w:rPr>
+          <w:sz w:val="24"/>
+          <w:lang w:val="en-US"/>
+        </w:rPr>
+        <w:t>+ ETL / MongoDB / Reporting Stats</w:t>
+      </w:r>
+    </w:p>
+    <w:p>
+      <w:pPr>
+        <w:ind w:left="1440"/>
+        <w:rPr>
+          <w:sz w:val="24"/>
+          <w:lang w:val="en-US"/>
+        </w:rPr>
+      </w:pPr>
+      <w:r>
+        <w:rPr>
+          <w:sz w:val="24"/>
+          <w:lang w:val="en-US"/>
+        </w:rPr>
+        <w:t xml:space="preserve">+ RO / </w:t>
+      </w:r>
+      <w:proofErr w:type="spellStart"/>
+      <w:r>
+        <w:rPr>
+          <w:sz w:val="24"/>
+          <w:lang w:val="en-US"/>
+        </w:rPr>
+        <w:t>Graphes</w:t>
+      </w:r>
+      <w:proofErr w:type="spellEnd"/>
+    </w:p>
+    <w:p>
+      <w:pPr>
+        <w:ind w:left="1440"/>
+        <w:rPr>
+          <w:sz w:val="24"/>
+          <w:lang w:val="en-US"/>
+        </w:rPr>
+      </w:pPr>
+    </w:p>
+    <w:p>
+      <w:pPr>
+        <w:rPr>
+          <w:sz w:val="24"/>
+          <w:lang w:val="en-US"/>
+        </w:rPr>
+      </w:pPr>
+      <w:r>
+        <w:rPr>
+          <w:sz w:val="24"/>
+          <w:lang w:val="en-US"/>
+        </w:rPr>
+        <w:t>The Oracle DB concerns the internal operation of the factory, and the Data Generator simulates the external flows of the company</w:t>
+      </w:r>
+      <w:r>
+        <w:rPr>
+          <w:sz w:val="24"/>
+          <w:lang w:val="en-US"/>
+        </w:rPr>
+        <w:t xml:space="preserve">, such as </w:t>
+      </w:r>
+      <w:r>
+        <w:rPr>
+          <w:sz w:val="24"/>
+          <w:lang w:val="en-US"/>
+        </w:rPr>
+        <w:t>orders</w:t>
+      </w:r>
+      <w:r>
+        <w:rPr>
+          <w:sz w:val="24"/>
+          <w:lang w:val="en-US"/>
+        </w:rPr>
+        <w:t xml:space="preserve"> or references creation. Concerning the other parts, they will be described in another document.</w:t>
       </w:r>
     </w:p>
     <w:p>
@@ -1788,13 +1871,94 @@
           <w:lang w:val="en-US"/>
         </w:rPr>
       </w:pPr>
-      <w:r>
-        <w:rPr>
-          <w:sz w:val="24"/>
-          <w:lang w:val="en-US"/>
-        </w:rPr>
-        <w:t>This schema describes how we thank our database, there are different link with associations between them. We used the MERISE conventions.</w:t>
-      </w:r>
+    </w:p>
+    <w:p>
+      <w:pPr>
+        <w:ind w:firstLine="720"/>
+        <w:rPr>
+          <w:sz w:val="24"/>
+          <w:lang w:val="en-US"/>
+        </w:rPr>
+      </w:pPr>
+      <w:r>
+        <w:rPr>
+          <w:sz w:val="24"/>
+          <w:lang w:val="en-US"/>
+        </w:rPr>
+        <w:t xml:space="preserve">This schema describes how we </w:t>
+      </w:r>
+      <w:r>
+        <w:rPr>
+          <w:sz w:val="24"/>
+          <w:lang w:val="en-US"/>
+        </w:rPr>
+        <w:t>imagined</w:t>
+      </w:r>
+      <w:r>
+        <w:rPr>
+          <w:sz w:val="24"/>
+          <w:lang w:val="en-US"/>
+        </w:rPr>
+        <w:t xml:space="preserve"> our database, there are different link</w:t>
+      </w:r>
+      <w:r>
+        <w:rPr>
+          <w:sz w:val="24"/>
+          <w:lang w:val="en-US"/>
+        </w:rPr>
+        <w:t>s</w:t>
+      </w:r>
+      <w:r>
+        <w:rPr>
+          <w:sz w:val="24"/>
+          <w:lang w:val="en-US"/>
+        </w:rPr>
+        <w:t xml:space="preserve"> </w:t>
+      </w:r>
+      <w:r>
+        <w:rPr>
+          <w:sz w:val="24"/>
+          <w:lang w:val="en-US"/>
+        </w:rPr>
+        <w:t>and</w:t>
+      </w:r>
+      <w:r>
+        <w:rPr>
+          <w:sz w:val="24"/>
+          <w:lang w:val="en-US"/>
+        </w:rPr>
+        <w:t xml:space="preserve"> associations between </w:t>
+      </w:r>
+      <w:r>
+        <w:rPr>
+          <w:sz w:val="24"/>
+          <w:lang w:val="en-US"/>
+        </w:rPr>
+        <w:t>different tables</w:t>
+      </w:r>
+      <w:r>
+        <w:rPr>
+          <w:sz w:val="24"/>
+          <w:lang w:val="en-US"/>
+        </w:rPr>
+        <w:t>. We used the MERISE conventions</w:t>
+      </w:r>
+      <w:r>
+        <w:rPr>
+          <w:sz w:val="24"/>
+          <w:lang w:val="en-US"/>
+        </w:rPr>
+        <w:t xml:space="preserve"> to do that.</w:t>
+      </w:r>
+    </w:p>
+    <w:p>
+      <w:pPr>
+        <w:ind w:firstLine="720"/>
+        <w:rPr>
+          <w:sz w:val="24"/>
+          <w:lang w:val="en-US"/>
+        </w:rPr>
+      </w:pPr>
     </w:p>
     <w:p>
       <w:pPr>
@@ -1866,12 +2030,42 @@
           <w:lang w:val="en-US"/>
         </w:rPr>
       </w:pPr>
-      <w:r>
-        <w:rPr>
-          <w:sz w:val="24"/>
-          <w:lang w:val="en-US"/>
-        </w:rPr>
-        <w:t>We can see above our data</w:t>
+    </w:p>
+    <w:p>
+      <w:pPr>
+        <w:rPr>
+          <w:sz w:val="24"/>
+          <w:lang w:val="en-US"/>
+        </w:rPr>
+      </w:pPr>
+      <w:r>
+        <w:rPr>
+          <w:sz w:val="24"/>
+          <w:lang w:val="en-US"/>
+        </w:rPr>
+        <w:lastRenderedPageBreak/>
+        <w:t>As we</w:t>
+      </w:r>
+      <w:r>
+        <w:rPr>
+          <w:sz w:val="24"/>
+          <w:lang w:val="en-US"/>
+        </w:rPr>
+        <w:t xml:space="preserve"> can see above</w:t>
+      </w:r>
+      <w:r>
+        <w:rPr>
+          <w:sz w:val="24"/>
+          <w:lang w:val="en-US"/>
+        </w:rPr>
+        <w:t xml:space="preserve"> in</w:t>
+      </w:r>
+      <w:r>
+        <w:rPr>
+          <w:sz w:val="24"/>
+          <w:lang w:val="en-US"/>
+        </w:rPr>
+        <w:t xml:space="preserve"> our data</w:t>
       </w:r>
       <w:r>
         <w:rPr>
@@ -1892,7 +2086,21 @@
           <w:sz w:val="24"/>
           <w:lang w:val="en-US"/>
         </w:rPr>
-        <w:t>, in this case we are in a relational Database</w:t>
+        <w:t>, we</w:t>
+      </w:r>
+      <w:r>
+        <w:rPr>
+          <w:sz w:val="24"/>
+          <w:lang w:val="en-US"/>
+        </w:rPr>
+        <w:t xml:space="preserve"> created</w:t>
+      </w:r>
+      <w:r>
+        <w:rPr>
+          <w:sz w:val="24"/>
+          <w:lang w:val="en-US"/>
+        </w:rPr>
+        <w:t xml:space="preserve"> a relational Database</w:t>
       </w:r>
       <w:r>
         <w:rPr>
@@ -2089,7 +2297,6 @@
           <w:sz w:val="24"/>
           <w:lang w:val="en-US"/>
         </w:rPr>
-        <w:lastRenderedPageBreak/>
         <w:t xml:space="preserve">Packaging </w:t>
       </w:r>
     </w:p>
@@ -2219,17 +2426,58 @@
     </w:p>
     <w:p>
       <w:pPr>
-        <w:rPr>
-          <w:sz w:val="24"/>
-          <w:lang w:val="en-US"/>
-        </w:rPr>
-      </w:pPr>
-      <w:r>
-        <w:rPr>
-          <w:sz w:val="24"/>
-          <w:lang w:val="en-US"/>
-        </w:rPr>
-        <w:t xml:space="preserve">To explain we will group some tables according to their characteristics. </w:t>
+        <w:pStyle w:val="Paragraphedeliste"/>
+        <w:numPr>
+          <w:ilvl w:val="0"/>
+          <w:numId w:val="20"/>
+        </w:numPr>
+        <w:rPr>
+          <w:sz w:val="24"/>
+          <w:lang w:val="en-US"/>
+        </w:rPr>
+      </w:pPr>
+    </w:p>
+    <w:p>
+      <w:pPr>
+        <w:rPr>
+          <w:sz w:val="24"/>
+          <w:lang w:val="en-US"/>
+        </w:rPr>
+      </w:pPr>
+      <w:r>
+        <w:rPr>
+          <w:sz w:val="24"/>
+          <w:lang w:val="en-US"/>
+        </w:rPr>
+        <w:t>To explain</w:t>
+      </w:r>
+      <w:r>
+        <w:rPr>
+          <w:sz w:val="24"/>
+          <w:lang w:val="en-US"/>
+        </w:rPr>
+        <w:t xml:space="preserve"> them,</w:t>
+      </w:r>
+      <w:r>
+        <w:rPr>
+          <w:sz w:val="24"/>
+          <w:lang w:val="en-US"/>
+        </w:rPr>
+        <w:t xml:space="preserve"> we will </w:t>
+      </w:r>
+      <w:r>
+        <w:rPr>
+          <w:sz w:val="24"/>
+          <w:lang w:val="en-US"/>
+        </w:rPr>
+        <w:t>re</w:t>
+      </w:r>
+      <w:r>
+        <w:rPr>
+          <w:sz w:val="24"/>
+          <w:lang w:val="en-US"/>
+        </w:rPr>
+        <w:t xml:space="preserve">group some tables according to their characteristics. </w:t>
       </w:r>
     </w:p>
     <w:p>
@@ -2268,7 +2516,35 @@
           <w:sz w:val="24"/>
           <w:lang w:val="en-US"/>
         </w:rPr>
-        <w:t>, to anticipate their evolution. For example, if the company wants to add another color, this new addition will be managed in a naturel way with a new Id in the corresponding table.</w:t>
+        <w:t>, to anticipate their evolution. For example, if the company wants to add another color, this new addition will be managed in a natur</w:t>
+      </w:r>
+      <w:r>
+        <w:rPr>
+          <w:sz w:val="24"/>
+          <w:lang w:val="en-US"/>
+        </w:rPr>
+        <w:t>a</w:t>
+      </w:r>
+      <w:r>
+        <w:rPr>
+          <w:sz w:val="24"/>
+          <w:lang w:val="en-US"/>
+        </w:rPr>
+        <w:t>l way with a new I</w:t>
+      </w:r>
+      <w:r>
+        <w:rPr>
+          <w:sz w:val="24"/>
+          <w:lang w:val="en-US"/>
+        </w:rPr>
+        <w:t xml:space="preserve">D </w:t>
+      </w:r>
+      <w:r>
+        <w:rPr>
+          <w:sz w:val="24"/>
+          <w:lang w:val="en-US"/>
+        </w:rPr>
+        <w:t>in the corresponding table.</w:t>
       </w:r>
     </w:p>
     <w:p>
@@ -2338,7 +2614,35 @@
           <w:sz w:val="24"/>
           <w:lang w:val="en-US"/>
         </w:rPr>
-        <w:t xml:space="preserve"> group all the Commercial Data concerns the different costs, like Manufacturing or Box price. The second one concerns the composition of the candy with the different quantities of components. </w:t>
+        <w:t xml:space="preserve"> group all the Commercial Data concer</w:t>
+      </w:r>
+      <w:r>
+        <w:rPr>
+          <w:sz w:val="24"/>
+          <w:lang w:val="en-US"/>
+        </w:rPr>
+        <w:t>ning</w:t>
+      </w:r>
+      <w:r>
+        <w:rPr>
+          <w:sz w:val="24"/>
+          <w:lang w:val="en-US"/>
+        </w:rPr>
+        <w:t xml:space="preserve"> the different costs, like Manufacturing or Box price. The second one concerns the composition of the candy with the different quantities of</w:t>
+      </w:r>
+      <w:r>
+        <w:rPr>
+          <w:sz w:val="24"/>
+          <w:lang w:val="en-US"/>
+        </w:rPr>
+        <w:t xml:space="preserve"> each</w:t>
+      </w:r>
+      <w:r>
+        <w:rPr>
+          <w:sz w:val="24"/>
+          <w:lang w:val="en-US"/>
+        </w:rPr>
+        <w:t xml:space="preserve"> components. </w:t>
       </w:r>
     </w:p>
     <w:p>
@@ -2544,7 +2848,35 @@
           <w:sz w:val="24"/>
           <w:lang w:val="en-US"/>
         </w:rPr>
-        <w:t xml:space="preserve">This table will group all the unique candy references, we chose to add an Id in this table to facilitate the use and lighten </w:t>
+        <w:t>This table will group all the unique candy references, we chose to add an I</w:t>
+      </w:r>
+      <w:r>
+        <w:rPr>
+          <w:sz w:val="24"/>
+          <w:lang w:val="en-US"/>
+        </w:rPr>
+        <w:t>D</w:t>
+      </w:r>
+      <w:r>
+        <w:rPr>
+          <w:sz w:val="24"/>
+          <w:lang w:val="en-US"/>
+        </w:rPr>
+        <w:t xml:space="preserve"> in this table to </w:t>
+      </w:r>
+      <w:r>
+        <w:rPr>
+          <w:sz w:val="24"/>
+          <w:lang w:val="en-US"/>
+        </w:rPr>
+        <w:t>easy up</w:t>
+      </w:r>
+      <w:r>
+        <w:rPr>
+          <w:sz w:val="24"/>
+          <w:lang w:val="en-US"/>
+        </w:rPr>
+        <w:t xml:space="preserve"> the use and lighten </w:t>
       </w:r>
       <w:r>
         <w:rPr>
@@ -2563,6 +2895,38 @@
     </w:p>
     <w:p>
       <w:pPr>
+        <w:ind w:firstLine="720"/>
+        <w:rPr>
+          <w:sz w:val="24"/>
+          <w:lang w:val="en-US"/>
+        </w:rPr>
+      </w:pPr>
+      <w:r>
+        <w:rPr>
+          <w:sz w:val="24"/>
+          <w:lang w:val="en-US"/>
+        </w:rPr>
+        <w:t>Thus, using the Python Generator, and before adding a new reference, the generator will check if there’s an already existing reference instead of copying it.</w:t>
+      </w:r>
+    </w:p>
+    <w:p>
+      <w:pPr>
+        <w:ind w:firstLine="720"/>
+        <w:rPr>
+          <w:sz w:val="24"/>
+          <w:lang w:val="en-US"/>
+        </w:rPr>
+      </w:pPr>
+      <w:r>
+        <w:rPr>
+          <w:sz w:val="24"/>
+          <w:lang w:val="en-US"/>
+        </w:rPr>
+        <w:t>This table handles every variant, texture, color and packaging possible for every candy.</w:t>
+      </w:r>
+    </w:p>
+    <w:p>
+      <w:pPr>
         <w:pStyle w:val="Paragraphedeliste"/>
         <w:rPr>
           <w:sz w:val="24"/>
@@ -2582,7 +2946,6 @@
         <w:rPr>
           <w:lang w:val="en-US"/>
         </w:rPr>
-        <w:lastRenderedPageBreak/>
         <w:t>Orders</w:t>
       </w:r>
       <w:bookmarkEnd w:id="7"/>
@@ -2600,7 +2963,100 @@
           <w:sz w:val="24"/>
           <w:lang w:val="en-US"/>
         </w:rPr>
-        <w:t>This table will be used to store order information like the order Date or the client name. It can be important to have a specific table. It makes easier when we search information about a specific order. It avoids us to join some tables, in our case all information are store clearly in an optimal table.</w:t>
+        <w:t xml:space="preserve">This table will be used to store order </w:t>
+      </w:r>
+      <w:proofErr w:type="spellStart"/>
+      <w:r>
+        <w:rPr>
+          <w:sz w:val="24"/>
+          <w:lang w:val="en-US"/>
+        </w:rPr>
+        <w:t>information</w:t>
+      </w:r>
+      <w:r>
+        <w:rPr>
+          <w:sz w:val="24"/>
+          <w:lang w:val="en-US"/>
+        </w:rPr>
+        <w:t>s</w:t>
+      </w:r>
+      <w:proofErr w:type="spellEnd"/>
+      <w:r>
+        <w:rPr>
+          <w:sz w:val="24"/>
+          <w:lang w:val="en-US"/>
+        </w:rPr>
+        <w:t xml:space="preserve"> like the order Date</w:t>
+      </w:r>
+      <w:r>
+        <w:rPr>
+          <w:sz w:val="24"/>
+          <w:lang w:val="en-US"/>
+        </w:rPr>
+        <w:t>time</w:t>
+      </w:r>
+      <w:r>
+        <w:rPr>
+          <w:sz w:val="24"/>
+          <w:lang w:val="en-US"/>
+        </w:rPr>
+        <w:t xml:space="preserve"> or the client name. It can be important to have a specific table. It makes </w:t>
+      </w:r>
+      <w:r>
+        <w:rPr>
+          <w:sz w:val="24"/>
+          <w:lang w:val="en-US"/>
+        </w:rPr>
+        <w:t xml:space="preserve">it </w:t>
+      </w:r>
+      <w:r>
+        <w:rPr>
+          <w:sz w:val="24"/>
+          <w:lang w:val="en-US"/>
+        </w:rPr>
+        <w:t xml:space="preserve">easier when we search information about a specific order. It </w:t>
+      </w:r>
+      <w:r>
+        <w:rPr>
+          <w:sz w:val="24"/>
+          <w:lang w:val="en-US"/>
+        </w:rPr>
+        <w:t>prevents</w:t>
+      </w:r>
+      <w:r>
+        <w:rPr>
+          <w:sz w:val="24"/>
+          <w:lang w:val="en-US"/>
+        </w:rPr>
+        <w:t xml:space="preserve"> us to join some tables, in our case all information</w:t>
+      </w:r>
+      <w:r>
+        <w:rPr>
+          <w:sz w:val="24"/>
+          <w:lang w:val="en-US"/>
+        </w:rPr>
+        <w:t xml:space="preserve"> is</w:t>
+      </w:r>
+      <w:r>
+        <w:rPr>
+          <w:sz w:val="24"/>
+          <w:lang w:val="en-US"/>
+        </w:rPr>
+        <w:t xml:space="preserve"> store</w:t>
+      </w:r>
+      <w:r>
+        <w:rPr>
+          <w:sz w:val="24"/>
+          <w:lang w:val="en-US"/>
+        </w:rPr>
+        <w:t>d</w:t>
+      </w:r>
+      <w:r>
+        <w:rPr>
+          <w:sz w:val="24"/>
+          <w:lang w:val="en-US"/>
+        </w:rPr>
+        <w:t xml:space="preserve"> in an optimal table.</w:t>
       </w:r>
     </w:p>
     <w:p>
@@ -2641,6 +3097,13 @@
           <w:sz w:val="24"/>
           <w:lang w:val="en-US"/>
         </w:rPr>
+        <w:t xml:space="preserve">The </w:t>
+      </w:r>
+      <w:r>
+        <w:rPr>
+          <w:sz w:val="24"/>
+          <w:lang w:val="en-US"/>
+        </w:rPr>
         <w:t>Country Table group</w:t>
       </w:r>
       <w:r>
@@ -2655,7 +3118,35 @@
           <w:sz w:val="24"/>
           <w:lang w:val="en-US"/>
         </w:rPr>
-        <w:t xml:space="preserve"> the different possibilities of country shipping. And we can see it is link with the packaging table we have explain above. Thanks to the </w:t>
+        <w:t xml:space="preserve"> the different possibilities of country shipping. And we can see </w:t>
+      </w:r>
+      <w:r>
+        <w:rPr>
+          <w:sz w:val="24"/>
+          <w:lang w:val="en-US"/>
+        </w:rPr>
+        <w:t>the table</w:t>
+      </w:r>
+      <w:r>
+        <w:rPr>
+          <w:sz w:val="24"/>
+          <w:lang w:val="en-US"/>
+        </w:rPr>
+        <w:t xml:space="preserve"> is link with the packaging table we explain</w:t>
+      </w:r>
+      <w:r>
+        <w:rPr>
+          <w:sz w:val="24"/>
+          <w:lang w:val="en-US"/>
+        </w:rPr>
+        <w:t>ed</w:t>
+      </w:r>
+      <w:r>
+        <w:rPr>
+          <w:sz w:val="24"/>
+          <w:lang w:val="en-US"/>
+        </w:rPr>
+        <w:t xml:space="preserve"> above. Thanks to the </w:t>
       </w:r>
       <w:proofErr w:type="spellStart"/>
       <w:r>
@@ -2671,7 +3162,21 @@
           <w:sz w:val="24"/>
           <w:lang w:val="en-US"/>
         </w:rPr>
-        <w:t xml:space="preserve"> we can know how the package is delivered in each country.</w:t>
+        <w:t>,</w:t>
+      </w:r>
+      <w:r>
+        <w:rPr>
+          <w:sz w:val="24"/>
+          <w:lang w:val="en-US"/>
+        </w:rPr>
+        <w:t xml:space="preserve"> we </w:t>
+      </w:r>
+      <w:r>
+        <w:rPr>
+          <w:sz w:val="24"/>
+          <w:lang w:val="en-US"/>
+        </w:rPr>
+        <w:t>can easily find the shipping method for every country.</w:t>
       </w:r>
     </w:p>
     <w:p>
@@ -2718,21 +3223,77 @@
           <w:sz w:val="24"/>
           <w:lang w:val="en-US"/>
         </w:rPr>
-        <w:t xml:space="preserve">Stock it is the only table without connection, because information </w:t>
-      </w:r>
-      <w:r>
-        <w:rPr>
-          <w:sz w:val="24"/>
-          <w:lang w:val="en-US"/>
-        </w:rPr>
-        <w:t>which</w:t>
-      </w:r>
-      <w:r>
-        <w:rPr>
-          <w:sz w:val="24"/>
-          <w:lang w:val="en-US"/>
-        </w:rPr>
-        <w:t xml:space="preserve"> are store in concern raw material supply and it is manage by the generator.</w:t>
+        <w:t xml:space="preserve">Stock </w:t>
+      </w:r>
+      <w:r>
+        <w:rPr>
+          <w:sz w:val="24"/>
+          <w:lang w:val="en-US"/>
+        </w:rPr>
+        <w:t>i</w:t>
+      </w:r>
+      <w:r>
+        <w:rPr>
+          <w:sz w:val="24"/>
+          <w:lang w:val="en-US"/>
+        </w:rPr>
+        <w:t>s the only table without connection, because information store</w:t>
+      </w:r>
+      <w:r>
+        <w:rPr>
+          <w:sz w:val="24"/>
+          <w:lang w:val="en-US"/>
+        </w:rPr>
+        <w:t>d</w:t>
+      </w:r>
+      <w:r>
+        <w:rPr>
+          <w:sz w:val="24"/>
+          <w:lang w:val="en-US"/>
+        </w:rPr>
+        <w:t xml:space="preserve"> in</w:t>
+      </w:r>
+      <w:r>
+        <w:rPr>
+          <w:sz w:val="24"/>
+          <w:lang w:val="en-US"/>
+        </w:rPr>
+        <w:t xml:space="preserve"> it</w:t>
+      </w:r>
+      <w:r>
+        <w:rPr>
+          <w:sz w:val="24"/>
+          <w:lang w:val="en-US"/>
+        </w:rPr>
+        <w:t xml:space="preserve"> concern</w:t>
+      </w:r>
+      <w:r>
+        <w:rPr>
+          <w:sz w:val="24"/>
+          <w:lang w:val="en-US"/>
+        </w:rPr>
+        <w:t xml:space="preserve">s </w:t>
+      </w:r>
+      <w:r>
+        <w:rPr>
+          <w:sz w:val="24"/>
+          <w:lang w:val="en-US"/>
+        </w:rPr>
+        <w:t>raw material supply and is manage</w:t>
+      </w:r>
+      <w:r>
+        <w:rPr>
+          <w:sz w:val="24"/>
+          <w:lang w:val="en-US"/>
+        </w:rPr>
+        <w:t xml:space="preserve">d </w:t>
+      </w:r>
+      <w:r>
+        <w:rPr>
+          <w:sz w:val="24"/>
+          <w:lang w:val="en-US"/>
+        </w:rPr>
+        <w:t>by the generator.</w:t>
       </w:r>
     </w:p>
     <w:p>
@@ -2773,7 +3334,21 @@
           <w:sz w:val="24"/>
           <w:lang w:val="en-US"/>
         </w:rPr>
-        <w:t xml:space="preserve">We group Manufacturing Machine and Conditioning machine in Machine table, we use foreign keys to differentiate the two. In the first case, if the </w:t>
+        <w:t>We group Manufacturing Machine and Conditioning machine in Machine table, we use foreign keys to differentiate the two</w:t>
+      </w:r>
+      <w:r>
+        <w:rPr>
+          <w:sz w:val="24"/>
+          <w:lang w:val="en-US"/>
+        </w:rPr>
+        <w:t xml:space="preserve"> of them</w:t>
+      </w:r>
+      <w:r>
+        <w:rPr>
+          <w:sz w:val="24"/>
+          <w:lang w:val="en-US"/>
+        </w:rPr>
+        <w:t xml:space="preserve">. In the first case, if the </w:t>
       </w:r>
       <w:proofErr w:type="spellStart"/>
       <w:r>
@@ -2781,7 +3356,14 @@
           <w:sz w:val="24"/>
           <w:lang w:val="en-US"/>
         </w:rPr>
-        <w:t>variant_id_FK</w:t>
+        <w:t>fk_</w:t>
+      </w:r>
+      <w:r>
+        <w:rPr>
+          <w:sz w:val="24"/>
+          <w:lang w:val="en-US"/>
+        </w:rPr>
+        <w:t>variant_id</w:t>
       </w:r>
       <w:proofErr w:type="spellEnd"/>
       <w:r>
@@ -2789,7 +3371,49 @@
           <w:sz w:val="24"/>
           <w:lang w:val="en-US"/>
         </w:rPr>
-        <w:t xml:space="preserve"> is not null that show us it is a manufacturing machine, at the opposite if the </w:t>
+        <w:t xml:space="preserve"> is not null</w:t>
+      </w:r>
+      <w:r>
+        <w:rPr>
+          <w:sz w:val="24"/>
+          <w:lang w:val="en-US"/>
+        </w:rPr>
+        <w:t>, it means</w:t>
+      </w:r>
+      <w:r>
+        <w:rPr>
+          <w:sz w:val="24"/>
+          <w:lang w:val="en-US"/>
+        </w:rPr>
+        <w:t xml:space="preserve"> it is a manufacturing machine, </w:t>
+      </w:r>
+      <w:r>
+        <w:rPr>
+          <w:sz w:val="24"/>
+          <w:lang w:val="en-US"/>
+        </w:rPr>
+        <w:t>on</w:t>
+      </w:r>
+      <w:r>
+        <w:rPr>
+          <w:sz w:val="24"/>
+          <w:lang w:val="en-US"/>
+        </w:rPr>
+        <w:t xml:space="preserve"> the opposite</w:t>
+      </w:r>
+      <w:r>
+        <w:rPr>
+          <w:sz w:val="24"/>
+          <w:lang w:val="en-US"/>
+        </w:rPr>
+        <w:t>,</w:t>
+      </w:r>
+      <w:r>
+        <w:rPr>
+          <w:sz w:val="24"/>
+          <w:lang w:val="en-US"/>
+        </w:rPr>
+        <w:t xml:space="preserve"> if the </w:t>
       </w:r>
       <w:proofErr w:type="spellStart"/>
       <w:r>
@@ -2797,7 +3421,14 @@
           <w:sz w:val="24"/>
           <w:lang w:val="en-US"/>
         </w:rPr>
-        <w:t>packaging_id_FK</w:t>
+        <w:t>fk_</w:t>
+      </w:r>
+      <w:r>
+        <w:rPr>
+          <w:sz w:val="24"/>
+          <w:lang w:val="en-US"/>
+        </w:rPr>
+        <w:t>packaging_id</w:t>
       </w:r>
       <w:proofErr w:type="spellEnd"/>
       <w:r>
@@ -2813,7 +3444,14 @@
           <w:sz w:val="24"/>
           <w:lang w:val="en-US"/>
         </w:rPr>
-        <w:t>variant_id_FK</w:t>
+        <w:t>fk_</w:t>
+      </w:r>
+      <w:r>
+        <w:rPr>
+          <w:sz w:val="24"/>
+          <w:lang w:val="en-US"/>
+        </w:rPr>
+        <w:t>variant_id</w:t>
       </w:r>
       <w:proofErr w:type="spellEnd"/>
       <w:r>
@@ -2821,21 +3459,30 @@
           <w:sz w:val="24"/>
           <w:lang w:val="en-US"/>
         </w:rPr>
-        <w:t xml:space="preserve"> is null (it is the same </w:t>
-      </w:r>
-      <w:r>
-        <w:rPr>
-          <w:sz w:val="24"/>
-          <w:lang w:val="en-US"/>
-        </w:rPr>
-        <w:t>way,</w:t>
-      </w:r>
-      <w:r>
-        <w:rPr>
-          <w:sz w:val="24"/>
-          <w:lang w:val="en-US"/>
-        </w:rPr>
-        <w:t xml:space="preserve"> but it is just the opposite of the precedent case) we can say w</w:t>
+        <w:t xml:space="preserve"> is null </w:t>
+      </w:r>
+      <w:proofErr w:type="gramStart"/>
+      <w:r>
+        <w:rPr>
+          <w:sz w:val="24"/>
+          <w:lang w:val="en-US"/>
+        </w:rPr>
+        <w:t>( same</w:t>
+      </w:r>
+      <w:proofErr w:type="gramEnd"/>
+      <w:r>
+        <w:rPr>
+          <w:sz w:val="24"/>
+          <w:lang w:val="en-US"/>
+        </w:rPr>
+        <w:t xml:space="preserve"> result, but in a different way </w:t>
+      </w:r>
+      <w:r>
+        <w:rPr>
+          <w:sz w:val="24"/>
+          <w:lang w:val="en-US"/>
+        </w:rPr>
+        <w:t>) we can say w</w:t>
       </w:r>
       <w:r>
         <w:rPr>
@@ -2849,7 +3496,21 @@
           <w:sz w:val="24"/>
           <w:lang w:val="en-US"/>
         </w:rPr>
-        <w:t xml:space="preserve"> are talking about a conditioning Machine.</w:t>
+        <w:t xml:space="preserve"> are</w:t>
+      </w:r>
+      <w:r>
+        <w:rPr>
+          <w:sz w:val="24"/>
+          <w:lang w:val="en-US"/>
+        </w:rPr>
+        <w:t xml:space="preserve"> still</w:t>
+      </w:r>
+      <w:r>
+        <w:rPr>
+          <w:sz w:val="24"/>
+          <w:lang w:val="en-US"/>
+        </w:rPr>
+        <w:t xml:space="preserve"> talking about a conditioning Machine.</w:t>
       </w:r>
     </w:p>
     <w:p>
@@ -2895,6 +3556,14 @@
         <w:t>modèle logique de données</w:t>
       </w:r>
       <w:bookmarkEnd w:id="11"/>
+    </w:p>
+    <w:p>
+      <w:pPr>
+        <w:pStyle w:val="Titre2"/>
+        <w:tabs>
+          <w:tab w:val="left" w:pos="8086"/>
+        </w:tabs>
+      </w:pPr>
       <w:r>
         <w:tab/>
       </w:r>
@@ -2972,12 +3641,35 @@
           <w:lang w:val="en-US"/>
         </w:rPr>
       </w:pPr>
-      <w:r>
-        <w:rPr>
-          <w:sz w:val="24"/>
-          <w:lang w:val="en-US"/>
-        </w:rPr>
-        <w:t xml:space="preserve">This is a logic schema, that means </w:t>
+    </w:p>
+    <w:p>
+      <w:pPr>
+        <w:ind w:firstLine="720"/>
+        <w:rPr>
+          <w:sz w:val="24"/>
+          <w:lang w:val="en-US"/>
+        </w:rPr>
+      </w:pPr>
+      <w:r>
+        <w:rPr>
+          <w:sz w:val="24"/>
+          <w:lang w:val="en-US"/>
+        </w:rPr>
+        <w:t>This is a logic</w:t>
+      </w:r>
+      <w:r>
+        <w:rPr>
+          <w:sz w:val="24"/>
+          <w:lang w:val="en-US"/>
+        </w:rPr>
+        <w:t>al</w:t>
+      </w:r>
+      <w:r>
+        <w:rPr>
+          <w:sz w:val="24"/>
+          <w:lang w:val="en-US"/>
+        </w:rPr>
+        <w:t xml:space="preserve"> schema, that means </w:t>
       </w:r>
       <w:r>
         <w:rPr>
@@ -3112,7 +3804,21 @@
           <w:sz w:val="24"/>
           <w:lang w:val="en-US"/>
         </w:rPr>
-        <w:t xml:space="preserve">That is the same explanation </w:t>
+        <w:t>Th</w:t>
+      </w:r>
+      <w:r>
+        <w:rPr>
+          <w:sz w:val="24"/>
+          <w:lang w:val="en-US"/>
+        </w:rPr>
+        <w:t>is</w:t>
+      </w:r>
+      <w:r>
+        <w:rPr>
+          <w:sz w:val="24"/>
+          <w:lang w:val="en-US"/>
+        </w:rPr>
+        <w:t xml:space="preserve"> is the same explanation </w:t>
       </w:r>
       <w:r>
         <w:rPr>
@@ -3125,12 +3831,21 @@
     <w:p>
       <w:pPr>
         <w:pStyle w:val="Titre2"/>
+        <w:rPr>
+          <w:lang w:val="en-US"/>
+        </w:rPr>
       </w:pPr>
       <w:bookmarkStart w:id="12" w:name="_Toc518595232"/>
       <w:r>
+        <w:rPr>
+          <w:lang w:val="en-US"/>
+        </w:rPr>
         <w:t>MPD – Modèle physique de donn</w:t>
       </w:r>
       <w:r>
+        <w:rPr>
+          <w:lang w:val="en-US"/>
+        </w:rPr>
         <w:t>ées</w:t>
       </w:r>
       <w:bookmarkEnd w:id="12"/>
@@ -3344,7 +4059,21 @@
           <w:sz w:val="24"/>
           <w:lang w:val="en-US"/>
         </w:rPr>
-        <w:t xml:space="preserve"> different part </w:t>
+        <w:t xml:space="preserve"> different part</w:t>
+      </w:r>
+      <w:r>
+        <w:rPr>
+          <w:sz w:val="24"/>
+          <w:lang w:val="en-US"/>
+        </w:rPr>
+        <w:t>s</w:t>
+      </w:r>
+      <w:r>
+        <w:rPr>
+          <w:sz w:val="24"/>
+          <w:lang w:val="en-US"/>
+        </w:rPr>
+        <w:t xml:space="preserve"> </w:t>
       </w:r>
       <w:r>
         <w:rPr>
@@ -3416,7 +4145,21 @@
           <w:sz w:val="24"/>
           <w:lang w:val="en-US"/>
         </w:rPr>
-        <w:t xml:space="preserve"> we have the creation part, this is </w:t>
+        <w:t xml:space="preserve"> we have the creation part, </w:t>
+      </w:r>
+      <w:r>
+        <w:rPr>
+          <w:sz w:val="24"/>
+          <w:lang w:val="en-US"/>
+        </w:rPr>
+        <w:t>it</w:t>
+      </w:r>
+      <w:r>
+        <w:rPr>
+          <w:sz w:val="24"/>
+          <w:lang w:val="en-US"/>
+        </w:rPr>
+        <w:t xml:space="preserve"> is </w:t>
       </w:r>
       <w:r>
         <w:rPr>
@@ -3488,7 +4231,21 @@
           <w:sz w:val="24"/>
           <w:lang w:val="en-US"/>
         </w:rPr>
-        <w:t xml:space="preserve"> we have commands for </w:t>
+        <w:t xml:space="preserve"> we have commands </w:t>
+      </w:r>
+      <w:r>
+        <w:rPr>
+          <w:sz w:val="24"/>
+          <w:lang w:val="en-US"/>
+        </w:rPr>
+        <w:t>to</w:t>
+      </w:r>
+      <w:r>
+        <w:rPr>
+          <w:sz w:val="24"/>
+          <w:lang w:val="en-US"/>
+        </w:rPr>
+        <w:t xml:space="preserve"> </w:t>
       </w:r>
       <w:r>
         <w:rPr>
@@ -3516,7 +4273,21 @@
           <w:sz w:val="24"/>
           <w:lang w:val="en-US"/>
         </w:rPr>
-        <w:t xml:space="preserve"> insert a dataset into the database and it is called a databank.</w:t>
+        <w:t xml:space="preserve"> insert a dataset into the database</w:t>
+      </w:r>
+      <w:r>
+        <w:rPr>
+          <w:sz w:val="24"/>
+          <w:lang w:val="en-US"/>
+        </w:rPr>
+        <w:t>,</w:t>
+      </w:r>
+      <w:r>
+        <w:rPr>
+          <w:sz w:val="24"/>
+          <w:lang w:val="en-US"/>
+        </w:rPr>
+        <w:t xml:space="preserve"> and it is called a databank.</w:t>
       </w:r>
       <w:r>
         <w:rPr>
@@ -6880,18 +7651,62 @@
           <w:lang w:val="en-US"/>
         </w:rPr>
       </w:pPr>
-      <w:r>
-        <w:rPr>
-          <w:lang w:val="en-US"/>
-        </w:rPr>
-        <w:t>As an introduction to this part, we decided to build 2 users, for security reasons.</w:t>
+    </w:p>
+    <w:p>
+      <w:pPr>
+        <w:ind w:firstLine="720"/>
+        <w:rPr>
+          <w:lang w:val="en-US"/>
+        </w:rPr>
+      </w:pPr>
+      <w:r>
+        <w:rPr>
+          <w:lang w:val="en-US"/>
+        </w:rPr>
+        <w:t>Concerning the Oracle database, w</w:t>
+      </w:r>
+      <w:r>
+        <w:rPr>
+          <w:lang w:val="en-US"/>
+        </w:rPr>
+        <w:t xml:space="preserve">e </w:t>
+      </w:r>
+      <w:r>
+        <w:rPr>
+          <w:lang w:val="en-US"/>
+        </w:rPr>
+        <w:t xml:space="preserve">decided to build 2 users, for </w:t>
+      </w:r>
+      <w:r>
+        <w:rPr>
+          <w:lang w:val="en-US"/>
+        </w:rPr>
+        <w:t xml:space="preserve">obvious </w:t>
+      </w:r>
+      <w:r>
+        <w:rPr>
+          <w:lang w:val="en-US"/>
+        </w:rPr>
+        <w:t>security reasons.</w:t>
       </w:r>
       <w:r>
         <w:rPr>
           <w:lang w:val="en-US"/>
         </w:rPr>
         <w:br/>
-        <w:t xml:space="preserve">The first one is called “generator” it will be able to </w:t>
+        <w:t>The first one is called “generator”</w:t>
+      </w:r>
+      <w:r>
+        <w:rPr>
+          <w:lang w:val="en-US"/>
+        </w:rPr>
+        <w:t>,</w:t>
+      </w:r>
+      <w:r>
+        <w:rPr>
+          <w:lang w:val="en-US"/>
+        </w:rPr>
+        <w:t xml:space="preserve"> it will be able to </w:t>
       </w:r>
       <w:r>
         <w:rPr>
@@ -6988,7 +7803,6 @@
       <w:pPr>
         <w:ind w:firstLine="720"/>
         <w:rPr>
-          <w:sz w:val="24"/>
           <w:lang w:val="en-US"/>
         </w:rPr>
       </w:pPr>
@@ -7004,6 +7818,29 @@
         </w:rPr>
         <w:t>Stock</w:t>
       </w:r>
+    </w:p>
+    <w:p>
+      <w:pPr>
+        <w:ind w:firstLine="720"/>
+        <w:rPr>
+          <w:lang w:val="en-US"/>
+        </w:rPr>
+      </w:pPr>
+      <w:r>
+        <w:rPr>
+          <w:lang w:val="en-US"/>
+        </w:rPr>
+        <w:t>The generator only needs to GET data, and the only possibilities it’ll deal with the 3 previous tables is when there’s an order. It does not need any other rights.</w:t>
+      </w:r>
+    </w:p>
+    <w:p>
+      <w:pPr>
+        <w:ind w:firstLine="720"/>
+        <w:rPr>
+          <w:sz w:val="24"/>
+          <w:lang w:val="en-US"/>
+        </w:rPr>
+      </w:pPr>
       <w:r>
         <w:rPr>
           <w:lang w:val="en-US"/>
@@ -7023,7 +7860,31 @@
         <w:rPr>
           <w:lang w:val="en-US"/>
         </w:rPr>
-        <w:t xml:space="preserve"> user, he will only get a SELECT available on every tables of the Oracle database, no modifications are directly allowed so he won’t have any </w:t>
+        <w:t xml:space="preserve"> user, he will only</w:t>
+      </w:r>
+      <w:r>
+        <w:rPr>
+          <w:lang w:val="en-US"/>
+        </w:rPr>
+        <w:t xml:space="preserve"> have the</w:t>
+      </w:r>
+      <w:r>
+        <w:rPr>
+          <w:lang w:val="en-US"/>
+        </w:rPr>
+        <w:t xml:space="preserve"> SELECT </w:t>
+      </w:r>
+      <w:r>
+        <w:rPr>
+          <w:lang w:val="en-US"/>
+        </w:rPr>
+        <w:t xml:space="preserve">command </w:t>
+      </w:r>
+      <w:r>
+        <w:rPr>
+          <w:lang w:val="en-US"/>
+        </w:rPr>
+        <w:t xml:space="preserve">available on every tables of the Oracle database, no modifications are directly allowed so he won’t have any </w:t>
       </w:r>
       <w:proofErr w:type="gramStart"/>
       <w:r>
@@ -7655,7 +8516,7 @@
         <w:rFonts w:ascii="Symbol" w:eastAsiaTheme="minorEastAsia" w:hAnsi="Symbol" w:cstheme="minorBidi" w:hint="default"/>
       </w:rPr>
     </w:lvl>
-    <w:lvl w:ilvl="1" w:tplc="04090003" w:tentative="1">
+    <w:lvl w:ilvl="1" w:tplc="04090003">
       <w:start w:val="1"/>
       <w:numFmt w:val="bullet"/>
       <w:lvlText w:val="o"/>
@@ -9966,6 +10827,7 @@
     <w:rsid w:val="002E6581"/>
     <w:rsid w:val="004C324D"/>
     <w:rsid w:val="005F6DCD"/>
+    <w:rsid w:val="006355CE"/>
     <w:rsid w:val="009D2C97"/>
     <w:rsid w:val="00AE567B"/>
     <w:rsid w:val="00F318B9"/>
@@ -10955,7 +11817,7 @@
 </file>
 
 <file path=customXml/itemProps1.xml><?xml version="1.0" encoding="utf-8"?>
-<ds:datastoreItem xmlns:ds="http://schemas.openxmlformats.org/officeDocument/2006/customXml" ds:itemID="{D7AC3534-7C45-4B93-A524-1263CDCFEACE}">
+<ds:datastoreItem xmlns:ds="http://schemas.openxmlformats.org/officeDocument/2006/customXml" ds:itemID="{EAD24022-44B6-4E74-9EED-43B96FDBF1BE}">
   <ds:schemaRefs>
     <ds:schemaRef ds:uri="http://schemas.openxmlformats.org/officeDocument/2006/bibliography"/>
   </ds:schemaRefs>

</xml_diff>